<commit_message>
Alteração das horas e modelo na vertical
</commit_message>
<xml_diff>
--- a/E1/MODL04_069_E1.docx
+++ b/E1/MODL04_069_E1.docx
@@ -4,6 +4,7 @@
   <w:body>
     <w:p>
       <w:pPr>
+        <w:jc w:val="center"/>
         <w:rPr>
           <w:rFonts w:ascii="Cambria Math" w:hAnsi="Cambria Math"/>
           <w:b/>
@@ -117,7 +118,7 @@
     </w:p>
     <w:tbl>
       <w:tblPr>
-        <w:tblStyle w:val="TableGrid"/>
+        <w:tblStyle w:val="TabelacomGrelha"/>
         <w:tblpPr w:leftFromText="141" w:rightFromText="141" w:vertAnchor="text" w:horzAnchor="margin" w:tblpY="-7"/>
         <w:tblW w:w="0" w:type="auto"/>
         <w:tblLook w:val="04A0" w:firstRow="1" w:lastRow="0" w:firstColumn="1" w:lastColumn="0" w:noHBand="0" w:noVBand="1"/>
@@ -210,6 +211,7 @@
           </w:tcPr>
           <w:p>
             <w:pPr>
+              <w:jc w:val="center"/>
               <w:rPr>
                 <w:rFonts w:ascii="Cambria Math" w:hAnsi="Cambria Math"/>
                 <w:noProof/>
@@ -230,6 +232,7 @@
           </w:tcPr>
           <w:p>
             <w:pPr>
+              <w:jc w:val="center"/>
               <w:rPr>
                 <w:rFonts w:ascii="Cambria Math" w:hAnsi="Cambria Math"/>
                 <w:noProof/>
@@ -278,6 +281,7 @@
           </w:tcPr>
           <w:p>
             <w:pPr>
+              <w:jc w:val="center"/>
               <w:rPr>
                 <w:rFonts w:ascii="Cambria Math" w:hAnsi="Cambria Math"/>
                 <w:noProof/>
@@ -452,6 +456,16 @@
           </w:tcPr>
           <w:p>
             <w:pPr>
+              <w:jc w:val="center"/>
+              <w:rPr>
+                <w:rFonts w:ascii="Cambria Math" w:hAnsi="Cambria Math"/>
+                <w:noProof/>
+              </w:rPr>
+            </w:pPr>
+          </w:p>
+          <w:p>
+            <w:pPr>
+              <w:jc w:val="center"/>
               <w:rPr>
                 <w:rFonts w:ascii="Cambria Math" w:hAnsi="Cambria Math"/>
                 <w:noProof/>
@@ -472,6 +486,16 @@
           </w:tcPr>
           <w:p>
             <w:pPr>
+              <w:jc w:val="center"/>
+              <w:rPr>
+                <w:rFonts w:ascii="Cambria Math" w:hAnsi="Cambria Math"/>
+                <w:noProof/>
+              </w:rPr>
+            </w:pPr>
+          </w:p>
+          <w:p>
+            <w:pPr>
+              <w:jc w:val="center"/>
               <w:rPr>
                 <w:rFonts w:ascii="Cambria Math" w:hAnsi="Cambria Math"/>
                 <w:noProof/>
@@ -498,12 +522,21 @@
                 <w:noProof/>
               </w:rPr>
             </w:pPr>
-            <w:r>
-              <w:rPr>
-                <w:rFonts w:ascii="Cambria Math" w:hAnsi="Cambria Math"/>
-                <w:noProof/>
-              </w:rPr>
-              <w:t>6</w:t>
+          </w:p>
+          <w:p>
+            <w:pPr>
+              <w:jc w:val="center"/>
+              <w:rPr>
+                <w:rFonts w:ascii="Cambria Math" w:hAnsi="Cambria Math"/>
+                <w:noProof/>
+              </w:rPr>
+            </w:pPr>
+            <w:r>
+              <w:rPr>
+                <w:rFonts w:ascii="Cambria Math" w:hAnsi="Cambria Math"/>
+                <w:noProof/>
+              </w:rPr>
+              <w:t>8.5</w:t>
             </w:r>
           </w:p>
         </w:tc>
@@ -523,21 +556,70 @@
                 <w:rFonts w:ascii="Cambria Math" w:hAnsi="Cambria Math"/>
                 <w:noProof/>
               </w:rPr>
-              <w:t xml:space="preserve">Representar as entidades </w:t>
-            </w:r>
-            <w:r>
-              <w:rPr>
-                <w:rFonts w:ascii="Cambria Math" w:hAnsi="Cambria Math"/>
-                <w:noProof/>
-              </w:rPr>
-              <w:t xml:space="preserve">consideradas relevantes </w:t>
-            </w:r>
-            <w:r>
-              <w:rPr>
-                <w:rFonts w:ascii="Cambria Math" w:hAnsi="Cambria Math"/>
-                <w:noProof/>
-              </w:rPr>
-              <w:t>e reconhecer as relações entre as mesmas</w:t>
+              <w:t>Representa</w:t>
+            </w:r>
+            <w:r>
+              <w:rPr>
+                <w:rFonts w:ascii="Cambria Math" w:hAnsi="Cambria Math"/>
+                <w:noProof/>
+              </w:rPr>
+              <w:t>ção</w:t>
+            </w:r>
+            <w:r>
+              <w:rPr>
+                <w:rFonts w:ascii="Cambria Math" w:hAnsi="Cambria Math"/>
+                <w:noProof/>
+              </w:rPr>
+              <w:t xml:space="preserve"> </w:t>
+            </w:r>
+            <w:r>
+              <w:rPr>
+                <w:rFonts w:ascii="Cambria Math" w:hAnsi="Cambria Math"/>
+                <w:noProof/>
+              </w:rPr>
+              <w:t>d</w:t>
+            </w:r>
+            <w:r>
+              <w:rPr>
+                <w:rFonts w:ascii="Cambria Math" w:hAnsi="Cambria Math"/>
+                <w:noProof/>
+              </w:rPr>
+              <w:t>as entidades consideradas relevantes e reconhec</w:t>
+            </w:r>
+            <w:r>
+              <w:rPr>
+                <w:rFonts w:ascii="Cambria Math" w:hAnsi="Cambria Math"/>
+                <w:noProof/>
+              </w:rPr>
+              <w:t>imento</w:t>
+            </w:r>
+            <w:r>
+              <w:rPr>
+                <w:rFonts w:ascii="Cambria Math" w:hAnsi="Cambria Math"/>
+                <w:noProof/>
+              </w:rPr>
+              <w:t xml:space="preserve"> </w:t>
+            </w:r>
+            <w:r>
+              <w:rPr>
+                <w:rFonts w:ascii="Cambria Math" w:hAnsi="Cambria Math"/>
+                <w:noProof/>
+              </w:rPr>
+              <w:t>d</w:t>
+            </w:r>
+            <w:r>
+              <w:rPr>
+                <w:rFonts w:ascii="Cambria Math" w:hAnsi="Cambria Math"/>
+                <w:noProof/>
+              </w:rPr>
+              <w:t>as relações entre as mesmas</w:t>
+            </w:r>
+            <w:r>
+              <w:rPr>
+                <w:rFonts w:ascii="Cambria Math" w:hAnsi="Cambria Math"/>
+                <w:noProof/>
+              </w:rPr>
+              <w:t xml:space="preserve"> (modelação em Archimate)</w:t>
             </w:r>
           </w:p>
         </w:tc>
@@ -552,6 +634,16 @@
           </w:tcPr>
           <w:p>
             <w:pPr>
+              <w:jc w:val="center"/>
+              <w:rPr>
+                <w:rFonts w:ascii="Cambria Math" w:hAnsi="Cambria Math"/>
+                <w:noProof/>
+              </w:rPr>
+            </w:pPr>
+          </w:p>
+          <w:p>
+            <w:pPr>
+              <w:jc w:val="center"/>
               <w:rPr>
                 <w:rFonts w:ascii="Cambria Math" w:hAnsi="Cambria Math"/>
                 <w:noProof/>
@@ -572,6 +664,16 @@
           </w:tcPr>
           <w:p>
             <w:pPr>
+              <w:jc w:val="center"/>
+              <w:rPr>
+                <w:rFonts w:ascii="Cambria Math" w:hAnsi="Cambria Math"/>
+                <w:noProof/>
+              </w:rPr>
+            </w:pPr>
+          </w:p>
+          <w:p>
+            <w:pPr>
+              <w:jc w:val="center"/>
               <w:rPr>
                 <w:rFonts w:ascii="Cambria Math" w:hAnsi="Cambria Math"/>
                 <w:noProof/>
@@ -598,12 +700,21 @@
                 <w:noProof/>
               </w:rPr>
             </w:pPr>
-            <w:r>
-              <w:rPr>
-                <w:rFonts w:ascii="Cambria Math" w:hAnsi="Cambria Math"/>
-                <w:noProof/>
-              </w:rPr>
-              <w:t>6</w:t>
+          </w:p>
+          <w:p>
+            <w:pPr>
+              <w:jc w:val="center"/>
+              <w:rPr>
+                <w:rFonts w:ascii="Cambria Math" w:hAnsi="Cambria Math"/>
+                <w:noProof/>
+              </w:rPr>
+            </w:pPr>
+            <w:r>
+              <w:rPr>
+                <w:rFonts w:ascii="Cambria Math" w:hAnsi="Cambria Math"/>
+                <w:noProof/>
+              </w:rPr>
+              <w:t>8.5</w:t>
             </w:r>
           </w:p>
         </w:tc>
@@ -623,7 +734,21 @@
                 <w:rFonts w:ascii="Cambria Math" w:hAnsi="Cambria Math"/>
                 <w:noProof/>
               </w:rPr>
-              <w:t>Representar as entidades e reconhecer as relações entre as mesmas</w:t>
+              <w:t>Representação das entidades consideradas relevantes e reconhecimento das relações entre as mesmas</w:t>
+            </w:r>
+            <w:r>
+              <w:rPr>
+                <w:rFonts w:ascii="Cambria Math" w:hAnsi="Cambria Math"/>
+                <w:noProof/>
+              </w:rPr>
+              <w:t xml:space="preserve"> </w:t>
+            </w:r>
+            <w:r>
+              <w:rPr>
+                <w:rFonts w:ascii="Cambria Math" w:hAnsi="Cambria Math"/>
+                <w:noProof/>
+              </w:rPr>
+              <w:t>(modelação em Archimate)</w:t>
             </w:r>
           </w:p>
         </w:tc>
@@ -664,7 +789,7 @@
     </w:p>
     <w:p>
       <w:pPr>
-        <w:pStyle w:val="ListParagraph"/>
+        <w:pStyle w:val="PargrafodaLista"/>
         <w:numPr>
           <w:ilvl w:val="0"/>
           <w:numId w:val="1"/>
@@ -684,7 +809,7 @@
     </w:p>
     <w:p>
       <w:pPr>
-        <w:pStyle w:val="ListParagraph"/>
+        <w:pStyle w:val="PargrafodaLista"/>
         <w:numPr>
           <w:ilvl w:val="0"/>
           <w:numId w:val="1"/>
@@ -701,10 +826,17 @@
         </w:rPr>
         <w:t>Os Fornecedores fornecem componentes da máquina (não representados)</w:t>
       </w:r>
-    </w:p>
-    <w:p>
-      <w:pPr>
-        <w:pStyle w:val="ListParagraph"/>
+      <w:r>
+        <w:rPr>
+          <w:rFonts w:ascii="Cambria Math" w:hAnsi="Cambria Math"/>
+          <w:noProof/>
+        </w:rPr>
+        <w:t xml:space="preserve"> por simplificação dado que não são relevantes para o negócio</w:t>
+      </w:r>
+    </w:p>
+    <w:p>
+      <w:pPr>
+        <w:pStyle w:val="PargrafodaLista"/>
         <w:numPr>
           <w:ilvl w:val="0"/>
           <w:numId w:val="1"/>
@@ -731,6 +863,11 @@
     </w:p>
     <w:p>
       <w:pPr>
+        <w:pStyle w:val="PargrafodaLista"/>
+        <w:numPr>
+          <w:ilvl w:val="0"/>
+          <w:numId w:val="1"/>
+        </w:numPr>
         <w:rPr>
           <w:rFonts w:ascii="Cambria Math" w:hAnsi="Cambria Math"/>
           <w:noProof/>
@@ -827,63 +964,31 @@
           <w:noProof/>
         </w:rPr>
       </w:pPr>
-    </w:p>
-    <w:p>
-      <w:pPr>
-        <w:rPr>
-          <w:noProof/>
-        </w:rPr>
-      </w:pPr>
-    </w:p>
-    <w:p>
-      <w:pPr>
-        <w:rPr>
-          <w:noProof/>
-        </w:rPr>
-      </w:pPr>
-    </w:p>
-    <w:p>
-      <w:pPr>
-        <w:rPr>
-          <w:noProof/>
-        </w:rPr>
-      </w:pPr>
-    </w:p>
-    <w:p>
-      <w:pPr>
-        <w:rPr>
-          <w:noProof/>
-        </w:rPr>
-      </w:pPr>
-    </w:p>
-    <w:p>
-      <w:pPr>
-        <w:rPr>
-          <w:noProof/>
-        </w:rPr>
-      </w:pPr>
-    </w:p>
-    <w:p>
-      <w:pPr>
-        <w:rPr>
-          <w:noProof/>
-        </w:rPr>
-      </w:pPr>
-    </w:p>
-    <w:p>
-      <w:pPr>
-        <w:rPr>
-          <w:noProof/>
-        </w:rPr>
-      </w:pPr>
       <w:r>
         <w:rPr>
           <w:noProof/>
         </w:rPr>
+        <w:lastRenderedPageBreak/>
         <w:drawing>
-          <wp:inline distT="0" distB="0" distL="0" distR="0" wp14:anchorId="4A2DF4D1" wp14:editId="3DE91B0E">
-            <wp:extent cx="6188710" cy="3800475"/>
-            <wp:effectExtent l="0" t="0" r="2540" b="9525"/>
+          <wp:anchor distT="0" distB="0" distL="114300" distR="114300" simplePos="0" relativeHeight="251661312" behindDoc="1" locked="0" layoutInCell="1" allowOverlap="1" wp14:anchorId="4A2DF4D1" wp14:editId="36C2CA0E">
+            <wp:simplePos x="0" y="0"/>
+            <wp:positionH relativeFrom="margin">
+              <wp:align>center</wp:align>
+            </wp:positionH>
+            <wp:positionV relativeFrom="margin">
+              <wp:align>center</wp:align>
+            </wp:positionV>
+            <wp:extent cx="10300335" cy="6324600"/>
+            <wp:effectExtent l="6668" t="0" r="0" b="0"/>
+            <wp:wrapTight wrapText="bothSides">
+              <wp:wrapPolygon edited="0">
+                <wp:start x="21586" y="-23"/>
+                <wp:lineTo x="54" y="-23"/>
+                <wp:lineTo x="54" y="21512"/>
+                <wp:lineTo x="21586" y="21512"/>
+                <wp:lineTo x="21586" y="-23"/>
+              </wp:wrapPolygon>
+            </wp:wrapTight>
             <wp:docPr id="3" name="Picture 3"/>
             <wp:cNvGraphicFramePr>
               <a:graphicFrameLocks xmlns:a="http://schemas.openxmlformats.org/drawingml/2006/main" noChangeAspect="1"/>
@@ -908,9 +1013,9 @@
                     </a:stretch>
                   </pic:blipFill>
                   <pic:spPr>
-                    <a:xfrm>
+                    <a:xfrm rot="16200000">
                       <a:off x="0" y="0"/>
-                      <a:ext cx="6188710" cy="3800475"/>
+                      <a:ext cx="10300335" cy="6324600"/>
                     </a:xfrm>
                     <a:prstGeom prst="rect">
                       <a:avLst/>
@@ -919,7 +1024,13 @@
                 </pic:pic>
               </a:graphicData>
             </a:graphic>
-          </wp:inline>
+            <wp14:sizeRelH relativeFrom="margin">
+              <wp14:pctWidth>0</wp14:pctWidth>
+            </wp14:sizeRelH>
+            <wp14:sizeRelV relativeFrom="margin">
+              <wp14:pctHeight>0</wp14:pctHeight>
+            </wp14:sizeRelV>
+          </wp:anchor>
         </w:drawing>
       </w:r>
     </w:p>
@@ -1426,13 +1537,13 @@
     <w:name w:val="Normal"/>
     <w:qFormat/>
   </w:style>
-  <w:style w:type="character" w:default="1" w:styleId="DefaultParagraphFont">
+  <w:style w:type="character" w:default="1" w:styleId="Tipodeletrapredefinidodopargrafo">
     <w:name w:val="Default Paragraph Font"/>
     <w:uiPriority w:val="1"/>
     <w:semiHidden/>
     <w:unhideWhenUsed/>
   </w:style>
-  <w:style w:type="table" w:default="1" w:styleId="TableNormal">
+  <w:style w:type="table" w:default="1" w:styleId="Tabelanormal">
     <w:name w:val="Normal Table"/>
     <w:uiPriority w:val="99"/>
     <w:semiHidden/>
@@ -1447,15 +1558,15 @@
       </w:tblCellMar>
     </w:tblPr>
   </w:style>
-  <w:style w:type="numbering" w:default="1" w:styleId="NoList">
+  <w:style w:type="numbering" w:default="1" w:styleId="Semlista">
     <w:name w:val="No List"/>
     <w:uiPriority w:val="99"/>
     <w:semiHidden/>
     <w:unhideWhenUsed/>
   </w:style>
-  <w:style w:type="table" w:styleId="TableGrid">
+  <w:style w:type="table" w:styleId="TabelacomGrelha">
     <w:name w:val="Table Grid"/>
-    <w:basedOn w:val="TableNormal"/>
+    <w:basedOn w:val="Tabelanormal"/>
     <w:uiPriority w:val="39"/>
     <w:rsid w:val="000730BF"/>
     <w:pPr>
@@ -1472,7 +1583,7 @@
       </w:tblBorders>
     </w:tblPr>
   </w:style>
-  <w:style w:type="paragraph" w:styleId="ListParagraph">
+  <w:style w:type="paragraph" w:styleId="PargrafodaLista">
     <w:name w:val="List Paragraph"/>
     <w:basedOn w:val="Normal"/>
     <w:uiPriority w:val="34"/>

</xml_diff>

<commit_message>
Tirei o serviço do produto e adicionei 4. aos comentarios
</commit_message>
<xml_diff>
--- a/E1/MODL04_069_E1.docx
+++ b/E1/MODL04_069_E1.docx
@@ -118,7 +118,7 @@
     </w:p>
     <w:tbl>
       <w:tblPr>
-        <w:tblStyle w:val="TabelacomGrelha"/>
+        <w:tblStyle w:val="TableGrid"/>
         <w:tblpPr w:leftFromText="141" w:rightFromText="141" w:vertAnchor="text" w:horzAnchor="margin" w:tblpY="-7"/>
         <w:tblW w:w="0" w:type="auto"/>
         <w:tblLook w:val="04A0" w:firstRow="1" w:lastRow="0" w:firstColumn="1" w:lastColumn="0" w:noHBand="0" w:noVBand="1"/>
@@ -734,21 +734,7 @@
                 <w:rFonts w:ascii="Cambria Math" w:hAnsi="Cambria Math"/>
                 <w:noProof/>
               </w:rPr>
-              <w:t>Representação das entidades consideradas relevantes e reconhecimento das relações entre as mesmas</w:t>
-            </w:r>
-            <w:r>
-              <w:rPr>
-                <w:rFonts w:ascii="Cambria Math" w:hAnsi="Cambria Math"/>
-                <w:noProof/>
-              </w:rPr>
-              <w:t xml:space="preserve"> </w:t>
-            </w:r>
-            <w:r>
-              <w:rPr>
-                <w:rFonts w:ascii="Cambria Math" w:hAnsi="Cambria Math"/>
-                <w:noProof/>
-              </w:rPr>
-              <w:t>(modelação em Archimate)</w:t>
+              <w:t>Representação das entidades consideradas relevantes e reconhecimento das relações entre as mesmas (modelação em Archimate)</w:t>
             </w:r>
           </w:p>
         </w:tc>
@@ -789,7 +775,7 @@
     </w:p>
     <w:p>
       <w:pPr>
-        <w:pStyle w:val="PargrafodaLista"/>
+        <w:pStyle w:val="ListParagraph"/>
         <w:numPr>
           <w:ilvl w:val="0"/>
           <w:numId w:val="1"/>
@@ -809,7 +795,7 @@
     </w:p>
     <w:p>
       <w:pPr>
-        <w:pStyle w:val="PargrafodaLista"/>
+        <w:pStyle w:val="ListParagraph"/>
         <w:numPr>
           <w:ilvl w:val="0"/>
           <w:numId w:val="1"/>
@@ -836,7 +822,7 @@
     </w:p>
     <w:p>
       <w:pPr>
-        <w:pStyle w:val="PargrafodaLista"/>
+        <w:pStyle w:val="ListParagraph"/>
         <w:numPr>
           <w:ilvl w:val="0"/>
           <w:numId w:val="1"/>
@@ -863,7 +849,7 @@
     </w:p>
     <w:p>
       <w:pPr>
-        <w:pStyle w:val="PargrafodaLista"/>
+        <w:pStyle w:val="ListParagraph"/>
         <w:numPr>
           <w:ilvl w:val="0"/>
           <w:numId w:val="1"/>
@@ -873,6 +859,34 @@
           <w:noProof/>
         </w:rPr>
       </w:pPr>
+      <w:r>
+        <w:rPr>
+          <w:rFonts w:ascii="Cambria Math" w:hAnsi="Cambria Math"/>
+          <w:noProof/>
+        </w:rPr>
+        <w:t>A appMNG “triggers” o início</w:t>
+      </w:r>
+      <w:r>
+        <w:rPr>
+          <w:rFonts w:ascii="Cambria Math" w:hAnsi="Cambria Math"/>
+          <w:noProof/>
+        </w:rPr>
+        <w:t xml:space="preserve"> do processo de manutenção gerando eventos após a análise da informação que recebe</w:t>
+      </w:r>
+    </w:p>
+    <w:p>
+      <w:pPr>
+        <w:rPr>
+          <w:noProof/>
+        </w:rPr>
+      </w:pPr>
+    </w:p>
+    <w:p>
+      <w:pPr>
+        <w:rPr>
+          <w:noProof/>
+        </w:rPr>
+      </w:pPr>
     </w:p>
     <w:p>
       <w:pPr>
@@ -970,26 +984,10 @@
         </w:rPr>
         <w:lastRenderedPageBreak/>
         <w:drawing>
-          <wp:anchor distT="0" distB="0" distL="114300" distR="114300" simplePos="0" relativeHeight="251661312" behindDoc="1" locked="0" layoutInCell="1" allowOverlap="1" wp14:anchorId="4A2DF4D1" wp14:editId="36C2CA0E">
-            <wp:simplePos x="0" y="0"/>
-            <wp:positionH relativeFrom="margin">
-              <wp:align>center</wp:align>
-            </wp:positionH>
-            <wp:positionV relativeFrom="margin">
-              <wp:align>center</wp:align>
-            </wp:positionV>
-            <wp:extent cx="10300335" cy="6324600"/>
-            <wp:effectExtent l="6668" t="0" r="0" b="0"/>
-            <wp:wrapTight wrapText="bothSides">
-              <wp:wrapPolygon edited="0">
-                <wp:start x="21586" y="-23"/>
-                <wp:lineTo x="54" y="-23"/>
-                <wp:lineTo x="54" y="21512"/>
-                <wp:lineTo x="21586" y="21512"/>
-                <wp:lineTo x="21586" y="-23"/>
-              </wp:wrapPolygon>
-            </wp:wrapTight>
-            <wp:docPr id="3" name="Picture 3"/>
+          <wp:inline distT="0" distB="0" distL="0" distR="0" wp14:anchorId="44B1A0E1" wp14:editId="5A4C2904">
+            <wp:extent cx="8926277" cy="6021070"/>
+            <wp:effectExtent l="4763" t="0" r="0" b="0"/>
+            <wp:docPr id="1" name="Picture 1" descr="Diagram, schematic&#10;&#10;Description automatically generated"/>
             <wp:cNvGraphicFramePr>
               <a:graphicFrameLocks xmlns:a="http://schemas.openxmlformats.org/drawingml/2006/main" noChangeAspect="1"/>
             </wp:cNvGraphicFramePr>
@@ -997,7 +995,7 @@
               <a:graphicData uri="http://schemas.openxmlformats.org/drawingml/2006/picture">
                 <pic:pic xmlns:pic="http://schemas.openxmlformats.org/drawingml/2006/picture">
                   <pic:nvPicPr>
-                    <pic:cNvPr id="3" name="Picture 3"/>
+                    <pic:cNvPr id="1" name="Picture 1" descr="Diagram, schematic&#10;&#10;Description automatically generated"/>
                     <pic:cNvPicPr/>
                   </pic:nvPicPr>
                   <pic:blipFill>
@@ -1015,7 +1013,7 @@
                   <pic:spPr>
                     <a:xfrm rot="16200000">
                       <a:off x="0" y="0"/>
-                      <a:ext cx="10300335" cy="6324600"/>
+                      <a:ext cx="8931743" cy="6024757"/>
                     </a:xfrm>
                     <a:prstGeom prst="rect">
                       <a:avLst/>
@@ -1024,13 +1022,7 @@
                 </pic:pic>
               </a:graphicData>
             </a:graphic>
-            <wp14:sizeRelH relativeFrom="margin">
-              <wp14:pctWidth>0</wp14:pctWidth>
-            </wp14:sizeRelH>
-            <wp14:sizeRelV relativeFrom="margin">
-              <wp14:pctHeight>0</wp14:pctHeight>
-            </wp14:sizeRelV>
-          </wp:anchor>
+          </wp:inline>
         </w:drawing>
       </w:r>
     </w:p>
@@ -1537,13 +1529,13 @@
     <w:name w:val="Normal"/>
     <w:qFormat/>
   </w:style>
-  <w:style w:type="character" w:default="1" w:styleId="Tipodeletrapredefinidodopargrafo">
+  <w:style w:type="character" w:default="1" w:styleId="DefaultParagraphFont">
     <w:name w:val="Default Paragraph Font"/>
     <w:uiPriority w:val="1"/>
     <w:semiHidden/>
     <w:unhideWhenUsed/>
   </w:style>
-  <w:style w:type="table" w:default="1" w:styleId="Tabelanormal">
+  <w:style w:type="table" w:default="1" w:styleId="TableNormal">
     <w:name w:val="Normal Table"/>
     <w:uiPriority w:val="99"/>
     <w:semiHidden/>
@@ -1558,15 +1550,15 @@
       </w:tblCellMar>
     </w:tblPr>
   </w:style>
-  <w:style w:type="numbering" w:default="1" w:styleId="Semlista">
+  <w:style w:type="numbering" w:default="1" w:styleId="NoList">
     <w:name w:val="No List"/>
     <w:uiPriority w:val="99"/>
     <w:semiHidden/>
     <w:unhideWhenUsed/>
   </w:style>
-  <w:style w:type="table" w:styleId="TabelacomGrelha">
+  <w:style w:type="table" w:styleId="TableGrid">
     <w:name w:val="Table Grid"/>
-    <w:basedOn w:val="Tabelanormal"/>
+    <w:basedOn w:val="TableNormal"/>
     <w:uiPriority w:val="39"/>
     <w:rsid w:val="000730BF"/>
     <w:pPr>
@@ -1583,7 +1575,7 @@
       </w:tblBorders>
     </w:tblPr>
   </w:style>
-  <w:style w:type="paragraph" w:styleId="PargrafodaLista">
+  <w:style w:type="paragraph" w:styleId="ListParagraph">
     <w:name w:val="List Paragraph"/>
     <w:basedOn w:val="Normal"/>
     <w:uiPriority w:val="34"/>

</xml_diff>

<commit_message>
Fim, ultimo de todos
</commit_message>
<xml_diff>
--- a/E1/MODL04_069_E1.docx
+++ b/E1/MODL04_069_E1.docx
@@ -118,7 +118,7 @@
     </w:p>
     <w:tbl>
       <w:tblPr>
-        <w:tblStyle w:val="TableGrid"/>
+        <w:tblStyle w:val="TabelacomGrelha"/>
         <w:tblpPr w:leftFromText="141" w:rightFromText="141" w:vertAnchor="text" w:horzAnchor="margin" w:tblpY="-7"/>
         <w:tblW w:w="0" w:type="auto"/>
         <w:tblLook w:val="04A0" w:firstRow="1" w:lastRow="0" w:firstColumn="1" w:lastColumn="0" w:noHBand="0" w:noVBand="1"/>
@@ -536,7 +536,7 @@
                 <w:rFonts w:ascii="Cambria Math" w:hAnsi="Cambria Math"/>
                 <w:noProof/>
               </w:rPr>
-              <w:t>8.5</w:t>
+              <w:t>9</w:t>
             </w:r>
           </w:p>
         </w:tc>
@@ -714,7 +714,7 @@
                 <w:rFonts w:ascii="Cambria Math" w:hAnsi="Cambria Math"/>
                 <w:noProof/>
               </w:rPr>
-              <w:t>8.5</w:t>
+              <w:t>9</w:t>
             </w:r>
           </w:p>
         </w:tc>
@@ -750,6 +750,53 @@
     <w:p>
       <w:pPr>
         <w:rPr>
+          <w:rFonts w:ascii="Cambria Math" w:hAnsi="Cambria Math"/>
+          <w:noProof/>
+          <w:sz w:val="20"/>
+          <w:szCs w:val="20"/>
+        </w:rPr>
+      </w:pPr>
+      <w:r>
+        <w:rPr>
+          <w:rFonts w:ascii="Cambria Math" w:hAnsi="Cambria Math"/>
+          <w:noProof/>
+          <w:sz w:val="20"/>
+          <w:szCs w:val="20"/>
+          <w:u w:val="single"/>
+        </w:rPr>
+        <w:t>Nota:</w:t>
+      </w:r>
+      <w:r>
+        <w:rPr>
+          <w:rFonts w:ascii="Cambria Math" w:hAnsi="Cambria Math"/>
+          <w:noProof/>
+          <w:sz w:val="20"/>
+          <w:szCs w:val="20"/>
+        </w:rPr>
+        <w:t xml:space="preserve"> A modelação foi sempre realizada em conjunto por modo a ter sempre </w:t>
+      </w:r>
+      <w:r>
+        <w:rPr>
+          <w:rFonts w:ascii="Cambria Math" w:hAnsi="Cambria Math"/>
+          <w:noProof/>
+          <w:sz w:val="20"/>
+          <w:szCs w:val="20"/>
+        </w:rPr>
+        <w:t xml:space="preserve">em consideração </w:t>
+      </w:r>
+      <w:r>
+        <w:rPr>
+          <w:rFonts w:ascii="Cambria Math" w:hAnsi="Cambria Math"/>
+          <w:noProof/>
+          <w:sz w:val="20"/>
+          <w:szCs w:val="20"/>
+        </w:rPr>
+        <w:t>a opinião de ambos os membros pelo que não houve divisão de tarefas.</w:t>
+      </w:r>
+    </w:p>
+    <w:p>
+      <w:pPr>
+        <w:rPr>
           <w:noProof/>
         </w:rPr>
       </w:pPr>
@@ -775,7 +822,7 @@
     </w:p>
     <w:p>
       <w:pPr>
-        <w:pStyle w:val="ListParagraph"/>
+        <w:pStyle w:val="PargrafodaLista"/>
         <w:numPr>
           <w:ilvl w:val="0"/>
           <w:numId w:val="1"/>
@@ -792,10 +839,17 @@
         </w:rPr>
         <w:t>A seleção conjunta dos funcionários técnicos é seguida da sua contratação</w:t>
       </w:r>
-    </w:p>
-    <w:p>
-      <w:pPr>
-        <w:pStyle w:val="ListParagraph"/>
+      <w:r>
+        <w:rPr>
+          <w:rFonts w:ascii="Cambria Math" w:hAnsi="Cambria Math"/>
+          <w:noProof/>
+        </w:rPr>
+        <w:t>.</w:t>
+      </w:r>
+    </w:p>
+    <w:p>
+      <w:pPr>
+        <w:pStyle w:val="PargrafodaLista"/>
         <w:numPr>
           <w:ilvl w:val="0"/>
           <w:numId w:val="1"/>
@@ -810,7 +864,21 @@
           <w:rFonts w:ascii="Cambria Math" w:hAnsi="Cambria Math"/>
           <w:noProof/>
         </w:rPr>
-        <w:t>Os Fornecedores fornecem componentes da máquina (não representados)</w:t>
+        <w:t>Os Fornecedores fornecem componentes da máquina não</w:t>
+      </w:r>
+      <w:r>
+        <w:rPr>
+          <w:rFonts w:ascii="Cambria Math" w:hAnsi="Cambria Math"/>
+          <w:noProof/>
+        </w:rPr>
+        <w:t xml:space="preserve"> estando estes</w:t>
+      </w:r>
+      <w:r>
+        <w:rPr>
+          <w:rFonts w:ascii="Cambria Math" w:hAnsi="Cambria Math"/>
+          <w:noProof/>
+        </w:rPr>
+        <w:t xml:space="preserve"> representados</w:t>
       </w:r>
       <w:r>
         <w:rPr>
@@ -819,10 +887,17 @@
         </w:rPr>
         <w:t xml:space="preserve"> por simplificação dado que não são relevantes para o negócio</w:t>
       </w:r>
-    </w:p>
-    <w:p>
-      <w:pPr>
-        <w:pStyle w:val="ListParagraph"/>
+      <w:r>
+        <w:rPr>
+          <w:rFonts w:ascii="Cambria Math" w:hAnsi="Cambria Math"/>
+          <w:noProof/>
+        </w:rPr>
+        <w:t>.</w:t>
+      </w:r>
+    </w:p>
+    <w:p>
+      <w:pPr>
+        <w:pStyle w:val="PargrafodaLista"/>
         <w:numPr>
           <w:ilvl w:val="0"/>
           <w:numId w:val="1"/>
@@ -846,10 +921,17 @@
         </w:rPr>
         <w:t xml:space="preserve"> entre o serviço TWIN e a componente aplicacional appMNG</w:t>
       </w:r>
-    </w:p>
-    <w:p>
-      <w:pPr>
-        <w:pStyle w:val="ListParagraph"/>
+      <w:r>
+        <w:rPr>
+          <w:rFonts w:ascii="Cambria Math" w:hAnsi="Cambria Math"/>
+          <w:noProof/>
+        </w:rPr>
+        <w:t>, logo trata-se de uma interface aplicacional.</w:t>
+      </w:r>
+    </w:p>
+    <w:p>
+      <w:pPr>
+        <w:pStyle w:val="PargrafodaLista"/>
         <w:numPr>
           <w:ilvl w:val="0"/>
           <w:numId w:val="1"/>
@@ -873,34 +955,80 @@
         </w:rPr>
         <w:t xml:space="preserve"> do processo de manutenção gerando eventos após a análise da informação que recebe</w:t>
       </w:r>
-    </w:p>
-    <w:p>
-      <w:pPr>
-        <w:rPr>
-          <w:noProof/>
-        </w:rPr>
-      </w:pPr>
-    </w:p>
-    <w:p>
-      <w:pPr>
-        <w:rPr>
-          <w:noProof/>
-        </w:rPr>
-      </w:pPr>
-    </w:p>
-    <w:p>
-      <w:pPr>
-        <w:rPr>
-          <w:noProof/>
-        </w:rPr>
-      </w:pPr>
-    </w:p>
-    <w:p>
-      <w:pPr>
-        <w:rPr>
-          <w:noProof/>
-        </w:rPr>
-      </w:pPr>
+      <w:r>
+        <w:rPr>
+          <w:rFonts w:ascii="Cambria Math" w:hAnsi="Cambria Math"/>
+          <w:noProof/>
+        </w:rPr>
+        <w:t>.</w:t>
+      </w:r>
+    </w:p>
+    <w:p>
+      <w:pPr>
+        <w:pStyle w:val="PargrafodaLista"/>
+        <w:numPr>
+          <w:ilvl w:val="0"/>
+          <w:numId w:val="1"/>
+        </w:numPr>
+        <w:rPr>
+          <w:rFonts w:ascii="Cambria Math" w:hAnsi="Cambria Math"/>
+          <w:noProof/>
+        </w:rPr>
+      </w:pPr>
+      <w:r>
+        <w:rPr>
+          <w:rFonts w:ascii="Cambria Math" w:hAnsi="Cambria Math"/>
+          <w:noProof/>
+        </w:rPr>
+        <w:t>A appMNG acede aos relatórios criados durante o processo de manutenção.</w:t>
+      </w:r>
+    </w:p>
+    <w:p>
+      <w:pPr>
+        <w:pStyle w:val="PargrafodaLista"/>
+        <w:numPr>
+          <w:ilvl w:val="0"/>
+          <w:numId w:val="1"/>
+        </w:numPr>
+        <w:rPr>
+          <w:noProof/>
+        </w:rPr>
+      </w:pPr>
+      <w:r>
+        <w:rPr>
+          <w:rFonts w:ascii="Cambria Math" w:hAnsi="Cambria Math"/>
+          <w:noProof/>
+        </w:rPr>
+        <w:t>O processo de manutenção está dividido em 3 etapas (</w:t>
+      </w:r>
+      <w:r>
+        <w:rPr>
+          <w:rFonts w:ascii="Cambria Math" w:hAnsi="Cambria Math"/>
+          <w:noProof/>
+        </w:rPr>
+        <w:t xml:space="preserve">Início, Execução, Fim) de modo a identificar </w:t>
+      </w:r>
+      <w:r>
+        <w:rPr>
+          <w:rFonts w:ascii="Cambria Math" w:hAnsi="Cambria Math"/>
+          <w:noProof/>
+        </w:rPr>
+        <w:t>evidentemente</w:t>
+      </w:r>
+      <w:r>
+        <w:rPr>
+          <w:rFonts w:ascii="Cambria Math" w:hAnsi="Cambria Math"/>
+          <w:noProof/>
+        </w:rPr>
+        <w:t xml:space="preserve"> o papel de </w:t>
+      </w:r>
+      <w:r>
+        <w:rPr>
+          <w:rFonts w:ascii="Cambria Math" w:hAnsi="Cambria Math"/>
+          <w:noProof/>
+        </w:rPr>
+        <w:t>unidade nas diferentes etapas do processo.</w:t>
+      </w:r>
     </w:p>
     <w:p>
       <w:pPr>
@@ -984,10 +1112,26 @@
         </w:rPr>
         <w:lastRenderedPageBreak/>
         <w:drawing>
-          <wp:inline distT="0" distB="0" distL="0" distR="0" wp14:anchorId="44B1A0E1" wp14:editId="5A4C2904">
-            <wp:extent cx="8926277" cy="6021070"/>
-            <wp:effectExtent l="4763" t="0" r="0" b="0"/>
-            <wp:docPr id="1" name="Picture 1" descr="Diagram, schematic&#10;&#10;Description automatically generated"/>
+          <wp:anchor distT="0" distB="0" distL="114300" distR="114300" simplePos="0" relativeHeight="251661312" behindDoc="1" locked="0" layoutInCell="1" allowOverlap="1" wp14:anchorId="7A801A51" wp14:editId="7057BFFB">
+            <wp:simplePos x="0" y="0"/>
+            <wp:positionH relativeFrom="margin">
+              <wp:align>left</wp:align>
+            </wp:positionH>
+            <wp:positionV relativeFrom="margin">
+              <wp:align>center</wp:align>
+            </wp:positionV>
+            <wp:extent cx="9987915" cy="6438265"/>
+            <wp:effectExtent l="3175" t="0" r="0" b="0"/>
+            <wp:wrapTight wrapText="bothSides">
+              <wp:wrapPolygon edited="0">
+                <wp:start x="21593" y="-11"/>
+                <wp:lineTo x="47" y="-11"/>
+                <wp:lineTo x="47" y="21528"/>
+                <wp:lineTo x="21593" y="21528"/>
+                <wp:lineTo x="21593" y="-11"/>
+              </wp:wrapPolygon>
+            </wp:wrapTight>
+            <wp:docPr id="4" name="Imagem 4"/>
             <wp:cNvGraphicFramePr>
               <a:graphicFrameLocks xmlns:a="http://schemas.openxmlformats.org/drawingml/2006/main" noChangeAspect="1"/>
             </wp:cNvGraphicFramePr>
@@ -995,8 +1139,10 @@
               <a:graphicData uri="http://schemas.openxmlformats.org/drawingml/2006/picture">
                 <pic:pic xmlns:pic="http://schemas.openxmlformats.org/drawingml/2006/picture">
                   <pic:nvPicPr>
-                    <pic:cNvPr id="1" name="Picture 1" descr="Diagram, schematic&#10;&#10;Description automatically generated"/>
-                    <pic:cNvPicPr/>
+                    <pic:cNvPr id="0" name="Picture 2"/>
+                    <pic:cNvPicPr>
+                      <a:picLocks noChangeAspect="1" noChangeArrowheads="1"/>
+                    </pic:cNvPicPr>
                   </pic:nvPicPr>
                   <pic:blipFill>
                     <a:blip r:embed="rId7" cstate="print">
@@ -1006,23 +1152,34 @@
                         </a:ext>
                       </a:extLst>
                     </a:blip>
+                    <a:srcRect/>
                     <a:stretch>
                       <a:fillRect/>
                     </a:stretch>
                   </pic:blipFill>
-                  <pic:spPr>
+                  <pic:spPr bwMode="auto">
                     <a:xfrm rot="16200000">
                       <a:off x="0" y="0"/>
-                      <a:ext cx="8931743" cy="6024757"/>
+                      <a:ext cx="9987915" cy="6438265"/>
                     </a:xfrm>
                     <a:prstGeom prst="rect">
                       <a:avLst/>
                     </a:prstGeom>
+                    <a:noFill/>
+                    <a:ln>
+                      <a:noFill/>
+                    </a:ln>
                   </pic:spPr>
                 </pic:pic>
               </a:graphicData>
             </a:graphic>
-          </wp:inline>
+            <wp14:sizeRelH relativeFrom="margin">
+              <wp14:pctWidth>0</wp14:pctWidth>
+            </wp14:sizeRelH>
+            <wp14:sizeRelV relativeFrom="margin">
+              <wp14:pctHeight>0</wp14:pctHeight>
+            </wp14:sizeRelV>
+          </wp:anchor>
         </w:drawing>
       </w:r>
     </w:p>
@@ -1529,13 +1686,13 @@
     <w:name w:val="Normal"/>
     <w:qFormat/>
   </w:style>
-  <w:style w:type="character" w:default="1" w:styleId="DefaultParagraphFont">
+  <w:style w:type="character" w:default="1" w:styleId="Tipodeletrapredefinidodopargrafo">
     <w:name w:val="Default Paragraph Font"/>
     <w:uiPriority w:val="1"/>
     <w:semiHidden/>
     <w:unhideWhenUsed/>
   </w:style>
-  <w:style w:type="table" w:default="1" w:styleId="TableNormal">
+  <w:style w:type="table" w:default="1" w:styleId="Tabelanormal">
     <w:name w:val="Normal Table"/>
     <w:uiPriority w:val="99"/>
     <w:semiHidden/>
@@ -1550,15 +1707,15 @@
       </w:tblCellMar>
     </w:tblPr>
   </w:style>
-  <w:style w:type="numbering" w:default="1" w:styleId="NoList">
+  <w:style w:type="numbering" w:default="1" w:styleId="Semlista">
     <w:name w:val="No List"/>
     <w:uiPriority w:val="99"/>
     <w:semiHidden/>
     <w:unhideWhenUsed/>
   </w:style>
-  <w:style w:type="table" w:styleId="TableGrid">
+  <w:style w:type="table" w:styleId="TabelacomGrelha">
     <w:name w:val="Table Grid"/>
-    <w:basedOn w:val="TableNormal"/>
+    <w:basedOn w:val="Tabelanormal"/>
     <w:uiPriority w:val="39"/>
     <w:rsid w:val="000730BF"/>
     <w:pPr>
@@ -1575,7 +1732,7 @@
       </w:tblBorders>
     </w:tblPr>
   </w:style>
-  <w:style w:type="paragraph" w:styleId="ListParagraph">
+  <w:style w:type="paragraph" w:styleId="PargrafodaLista">
     <w:name w:val="List Paragraph"/>
     <w:basedOn w:val="Normal"/>
     <w:uiPriority w:val="34"/>

</xml_diff>